<commit_message>
maj_fichier script.js et création product.js
Mise à jour du code JS du fichier script.js.
Création du fichier product.js avec insertion du code pour visualiser l'image, nom, description et prix d'un produit lors d'un clic sur la page index.html
</commit_message>
<xml_diff>
--- a/documentations/Préparation de la soutenance du projet 5.docx
+++ b/documentations/Préparation de la soutenance du projet 5.docx
@@ -223,6 +223,20 @@
           <w:numId w:val="1"/>
         </w:numPr>
       </w:pPr>
+      <w:r>
+        <w:t>Je fais ensuite le lien parent/enfants de mes éléments</w:t>
+      </w:r>
+      <w:r>
+        <w:t>. Ajout des attributs pour les éléments qui en ont besoin comme &lt;</w:t>
+      </w:r>
+      <w:proofErr w:type="spellStart"/>
+      <w:r>
+        <w:t>img</w:t>
+      </w:r>
+      <w:proofErr w:type="spellEnd"/>
+      <w:r>
+        <w:t>&gt; que je récupérer dans le résultat de la requête appelé data et stocké dans la variable i. Je fais la même pour le contenu des éléments HTML &lt;h3&gt;</w:t>
+      </w:r>
     </w:p>
     <w:p>
       <w:pPr>
@@ -304,6 +318,16 @@
       <w:r>
         <w:t>Qu’est-ce qu’une requête HTTP ?</w:t>
       </w:r>
+    </w:p>
+    <w:p>
+      <w:pPr>
+        <w:pStyle w:val="Sansinterligne"/>
+      </w:pPr>
+    </w:p>
+    <w:p>
+      <w:pPr>
+        <w:pStyle w:val="Sansinterligne"/>
+      </w:pPr>
     </w:p>
     <w:p>
       <w:pPr>

</xml_diff>